<commit_message>
US3: Revisión manual de usuario
Se realizan comentarios y notas para corrección.
</commit_message>
<xml_diff>
--- a/Proyecto/Documentacion/Manuales/Manual de Usuario Geo Parking.docx
+++ b/Proyecto/Documentacion/Manuales/Manual de Usuario Geo Parking.docx
@@ -196,11 +196,19 @@
         </w:rPr>
       </w:pPr>
       <w:r>
+        <w:rPr>
+          <w:rStyle w:val="Refdecomentario"/>
+          <w:rFonts w:asciiTheme="minorHAnsi" w:eastAsiaTheme="minorHAnsi" w:hAnsiTheme="minorHAnsi" w:cstheme="minorBidi"/>
+          <w:b w:val="0"/>
+        </w:rPr>
+        <w:commentReference w:id="0"/>
+      </w:r>
+      <w:r>
         <w:br w:type="page"/>
       </w:r>
-      <w:bookmarkStart w:id="0" w:name="_Toc279947222"/>
-      <w:bookmarkStart w:id="1" w:name="_Toc280053636"/>
-      <w:bookmarkStart w:id="2" w:name="_Toc391164934"/>
+      <w:bookmarkStart w:id="1" w:name="_Toc279947222"/>
+      <w:bookmarkStart w:id="2" w:name="_Toc280053636"/>
+      <w:bookmarkStart w:id="3" w:name="_Toc391164934"/>
       <w:r>
         <w:rPr>
           <w:color w:val="0070C0"/>
@@ -208,9 +216,9 @@
         <w:lastRenderedPageBreak/>
         <w:t>Control de la documentación</w:t>
       </w:r>
-      <w:bookmarkEnd w:id="0"/>
       <w:bookmarkEnd w:id="1"/>
       <w:bookmarkEnd w:id="2"/>
+      <w:bookmarkEnd w:id="3"/>
     </w:p>
     <w:p>
       <w:pPr>
@@ -227,18 +235,18 @@
           <w:color w:val="0070C0"/>
         </w:rPr>
       </w:pPr>
-      <w:bookmarkStart w:id="3" w:name="_Toc279947223"/>
-      <w:bookmarkStart w:id="4" w:name="_Toc280053637"/>
-      <w:bookmarkStart w:id="5" w:name="_Toc391164935"/>
+      <w:bookmarkStart w:id="4" w:name="_Toc279947223"/>
+      <w:bookmarkStart w:id="5" w:name="_Toc280053637"/>
+      <w:bookmarkStart w:id="6" w:name="_Toc391164935"/>
       <w:r>
         <w:rPr>
           <w:color w:val="0070C0"/>
         </w:rPr>
         <w:t>Control de la Configuración.</w:t>
       </w:r>
-      <w:bookmarkEnd w:id="3"/>
       <w:bookmarkEnd w:id="4"/>
       <w:bookmarkEnd w:id="5"/>
+      <w:bookmarkEnd w:id="6"/>
     </w:p>
     <w:tbl>
       <w:tblPr>
@@ -466,18 +474,18 @@
           <w:color w:val="0070C0"/>
         </w:rPr>
       </w:pPr>
-      <w:bookmarkStart w:id="6" w:name="_Toc279947224"/>
-      <w:bookmarkStart w:id="7" w:name="_Toc280053638"/>
-      <w:bookmarkStart w:id="8" w:name="_Toc391164936"/>
+      <w:bookmarkStart w:id="7" w:name="_Toc279947224"/>
+      <w:bookmarkStart w:id="8" w:name="_Toc280053638"/>
+      <w:bookmarkStart w:id="9" w:name="_Toc391164936"/>
       <w:r>
         <w:rPr>
           <w:color w:val="0070C0"/>
         </w:rPr>
         <w:t>Histórico de Versiones.</w:t>
       </w:r>
-      <w:bookmarkEnd w:id="6"/>
       <w:bookmarkEnd w:id="7"/>
       <w:bookmarkEnd w:id="8"/>
+      <w:bookmarkEnd w:id="9"/>
     </w:p>
     <w:tbl>
       <w:tblPr>
@@ -1759,11 +1767,24 @@
         <w:pStyle w:val="Ttulo1"/>
         <w:jc w:val="center"/>
       </w:pPr>
-      <w:bookmarkStart w:id="9" w:name="_Toc391164937"/>
-      <w:r>
-        <w:t>MANUAL DE USUARIO GEO PARKING</w:t>
-      </w:r>
-      <w:bookmarkEnd w:id="9"/>
+      <w:bookmarkStart w:id="10" w:name="_Toc391164937"/>
+      <w:commentRangeStart w:id="11"/>
+      <w:r>
+        <w:t>MANUAL</w:t>
+      </w:r>
+      <w:commentRangeEnd w:id="11"/>
+      <w:r>
+        <w:rPr>
+          <w:rStyle w:val="Refdecomentario"/>
+          <w:rFonts w:asciiTheme="minorHAnsi" w:eastAsiaTheme="minorHAnsi" w:hAnsiTheme="minorHAnsi" w:cstheme="minorBidi"/>
+          <w:b w:val="0"/>
+        </w:rPr>
+        <w:commentReference w:id="11"/>
+      </w:r>
+      <w:r>
+        <w:t xml:space="preserve"> DE USUARIO GEO PARKING</w:t>
+      </w:r>
+      <w:bookmarkEnd w:id="10"/>
     </w:p>
     <w:p/>
     <w:p>
@@ -1771,11 +1792,11 @@
         <w:pStyle w:val="Ttulo2"/>
         <w:spacing w:before="240"/>
       </w:pPr>
-      <w:bookmarkStart w:id="10" w:name="_Toc391164938"/>
+      <w:bookmarkStart w:id="12" w:name="_Toc391164938"/>
       <w:r>
         <w:t>Introducción</w:t>
       </w:r>
-      <w:bookmarkEnd w:id="10"/>
+      <w:bookmarkEnd w:id="12"/>
     </w:p>
     <w:p>
       <w:pPr>
@@ -1783,25 +1804,7 @@
         <w:ind w:firstLine="708"/>
       </w:pPr>
       <w:r>
-        <w:t>El propósito de este documento es describir en forma general las necesidades y</w:t>
-      </w:r>
-      <w:r>
-        <w:t xml:space="preserve"> </w:t>
-      </w:r>
-      <w:r>
-        <w:t xml:space="preserve">características más importantes del Sistema </w:t>
-      </w:r>
-      <w:r>
-        <w:t>de Estacionamiento Geo Parking</w:t>
-      </w:r>
-      <w:r>
-        <w:t>, enfocándose en como los usuarios pueden ejecutar la diferentes funcionalidades que realiza el sistema</w:t>
-      </w:r>
-      <w:r>
-        <w:t>.</w:t>
-      </w:r>
-      <w:r>
-        <w:t xml:space="preserve"> </w:t>
+        <w:t xml:space="preserve">El propósito de este documento es describir en forma general las necesidades y características más importantes del Sistema de Estacionamiento Geo Parking, enfocándose en como los usuarios pueden ejecutar la diferentes funcionalidades que realiza el sistema. </w:t>
       </w:r>
     </w:p>
     <w:p>
@@ -1810,28 +1813,7 @@
         <w:ind w:firstLine="708"/>
       </w:pPr>
       <w:r>
-        <w:t xml:space="preserve">Este manual irá guiando al usuario en el proceso de registro de </w:t>
-      </w:r>
-      <w:r>
-        <w:t>playas de estacionamientos</w:t>
-      </w:r>
-      <w:r>
-        <w:t xml:space="preserve"> y </w:t>
-      </w:r>
-      <w:r>
-        <w:t>puntos de interés</w:t>
-      </w:r>
-      <w:r>
-        <w:t xml:space="preserve">, </w:t>
-      </w:r>
-      <w:r>
-        <w:t>consultas sobre la disponibilidad y ubicación de los mismos</w:t>
-      </w:r>
-      <w:r>
-        <w:t>, así como en las diversas evaluaciones que realiza</w:t>
-      </w:r>
-      <w:r>
-        <w:t xml:space="preserve"> el sistema sobre la utilización de la aplicación por parte de los usuarios y la emisión de reportes estadísticos.</w:t>
+        <w:t>Este manual irá guiando al usuario en el proceso de registro de playas de estacionamientos y puntos de interés, consultas sobre la disponibilidad y ubicación de los mismos, así como en las diversas evaluaciones que realiza el sistema sobre la utilización de la aplicación por parte de los usuarios y la emisión de reportes estadísticos.</w:t>
       </w:r>
     </w:p>
     <w:p>
@@ -1841,13 +1823,7 @@
       </w:pPr>
       <w:r>
         <w:lastRenderedPageBreak/>
-        <w:t>Los</w:t>
-      </w:r>
-      <w:r>
-        <w:t xml:space="preserve"> detalles de cómo el Sistema Geo Parking </w:t>
-      </w:r>
-      <w:r>
-        <w:t>funcionará para llenar esas necesidades será descrito en los diferentes tópicos de este manual.</w:t>
+        <w:t>Los detalles de cómo el Sistema Geo Parking funcionará para llenar esas necesidades será descrito en los diferentes tópicos de este manual.</w:t>
       </w:r>
     </w:p>
     <w:p>
@@ -1860,11 +1836,11 @@
         <w:pStyle w:val="Ttulo2"/>
         <w:spacing w:before="240"/>
       </w:pPr>
-      <w:bookmarkStart w:id="11" w:name="_Toc391164939"/>
+      <w:bookmarkStart w:id="13" w:name="_Toc391164939"/>
       <w:r>
         <w:t>Objetivos del Sistema Geo Parking</w:t>
       </w:r>
-      <w:bookmarkEnd w:id="11"/>
+      <w:bookmarkEnd w:id="13"/>
     </w:p>
     <w:p>
       <w:pPr>
@@ -2046,11 +2022,11 @@
         <w:pStyle w:val="Ttulo2"/>
         <w:spacing w:before="240"/>
       </w:pPr>
-      <w:bookmarkStart w:id="12" w:name="_Toc391164940"/>
+      <w:bookmarkStart w:id="14" w:name="_Toc391164940"/>
       <w:r>
         <w:t>Requisitos del Sistema</w:t>
       </w:r>
-      <w:bookmarkEnd w:id="12"/>
+      <w:bookmarkEnd w:id="14"/>
     </w:p>
     <w:p>
       <w:pPr>
@@ -2058,34 +2034,21 @@
         <w:ind w:firstLine="708"/>
       </w:pPr>
       <w:r>
-        <w:t xml:space="preserve">El Sistema </w:t>
-      </w:r>
-      <w:r>
-        <w:t xml:space="preserve">de Estacionamiento Geo Parking </w:t>
-      </w:r>
-      <w:r>
-        <w:t xml:space="preserve">es una aplicación Web que </w:t>
-      </w:r>
-      <w:r>
-        <w:t>puede</w:t>
-      </w:r>
-      <w:r>
-        <w:t xml:space="preserve"> ejecutarse en una</w:t>
-      </w:r>
-      <w:r>
-        <w:t xml:space="preserve"> plataforma Windows o Linux</w:t>
-      </w:r>
-      <w:r>
-        <w:t xml:space="preserve"> utilizando un navegador web como Internet Explorer</w:t>
-      </w:r>
-      <w:r>
-        <w:t>, Google Chrome,</w:t>
-      </w:r>
-      <w:r>
-        <w:t xml:space="preserve"> </w:t>
-      </w:r>
-      <w:r>
-        <w:t>Firefox u otros.</w:t>
+        <w:t xml:space="preserve">El Sistema de Estacionamiento Geo Parking es una aplicación Web que puede ejecutarse en una plataforma Windows o </w:t>
+      </w:r>
+      <w:commentRangeStart w:id="15"/>
+      <w:r>
+        <w:t>Linux</w:t>
+      </w:r>
+      <w:commentRangeEnd w:id="15"/>
+      <w:r>
+        <w:rPr>
+          <w:rStyle w:val="Refdecomentario"/>
+        </w:rPr>
+        <w:commentReference w:id="15"/>
+      </w:r>
+      <w:r>
+        <w:t xml:space="preserve"> utilizando un navegador web como Internet Explorer, Google Chrome, Firefox u otros.</w:t>
       </w:r>
     </w:p>
     <w:p>
@@ -2098,11 +2061,11 @@
         <w:pStyle w:val="Ttulo2"/>
         <w:spacing w:before="240"/>
       </w:pPr>
-      <w:bookmarkStart w:id="13" w:name="_Toc391164941"/>
+      <w:bookmarkStart w:id="16" w:name="_Toc391164941"/>
       <w:r>
         <w:t>Ingreso al Sistema</w:t>
       </w:r>
-      <w:bookmarkEnd w:id="13"/>
+      <w:bookmarkEnd w:id="16"/>
     </w:p>
     <w:p>
       <w:pPr>
@@ -2110,13 +2073,7 @@
         <w:ind w:firstLine="708"/>
       </w:pPr>
       <w:r>
-        <w:t>Para ingresar al sistema los usuarios deben contar con una cuenta de acceso, previamente creada por e</w:t>
-      </w:r>
-      <w:r>
-        <w:t>l Administrador del Sistema, y una</w:t>
-      </w:r>
-      <w:r>
-        <w:t xml:space="preserve"> contraseña. </w:t>
+        <w:t xml:space="preserve">Para ingresar al sistema los usuarios deben contar con una cuenta de acceso, previamente creada por el Administrador del Sistema, y una contraseña. </w:t>
       </w:r>
       <w:r>
         <w:t>Cabe aclarar que solo los usuarios tipo Administrador necesitaran de una cuenta y contraseña. Los demás usuarios que solo utilizan el sistema para consulta no se les requerirá las mismas.</w:t>
@@ -2147,7 +2104,21 @@
         <w:t>Administrador:</w:t>
       </w:r>
       <w:r>
-        <w:t xml:space="preserve"> será aquel encargado del manejo por completo de la información del sistema, lo que normalmente se refiere a alta, baja, eliminación y consulta de los ítems del sistema. Ej.: registrar una playa de estacionamiento.</w:t>
+        <w:t xml:space="preserve"> será aquel encargado del manejo por completo de la información del sistema, lo que normalmente se refiere a alta, baja, eliminación y consulta de los ítems del sistema. Ej.: registrar una playa de </w:t>
+      </w:r>
+      <w:commentRangeStart w:id="17"/>
+      <w:r>
+        <w:t>estacionamiento</w:t>
+      </w:r>
+      <w:commentRangeEnd w:id="17"/>
+      <w:r>
+        <w:rPr>
+          <w:rStyle w:val="Refdecomentario"/>
+        </w:rPr>
+        <w:commentReference w:id="17"/>
+      </w:r>
+      <w:r>
+        <w:t>.</w:t>
       </w:r>
     </w:p>
     <w:p>
@@ -2166,13 +2137,7 @@
         <w:t>Usuario:</w:t>
       </w:r>
       <w:r>
-        <w:t xml:space="preserve"> es aquel que solo utiliza el sistema para realizar consultas buscando obtener información relevante para sus propósitos. </w:t>
-      </w:r>
-      <w:r>
-        <w:t>Ej.:</w:t>
-      </w:r>
-      <w:r>
-        <w:t xml:space="preserve"> consultar información sobre una playa de estacionamiento.</w:t>
+        <w:t xml:space="preserve"> es aquel que solo utiliza el sistema para realizar consultas buscando obtener información relevante para sus propósitos. Ej.: consultar información sobre una playa de estacionamiento.</w:t>
       </w:r>
     </w:p>
     <w:p>
@@ -2214,7 +2179,7 @@
                     <pic:cNvPicPr/>
                   </pic:nvPicPr>
                   <pic:blipFill>
-                    <a:blip r:embed="rId9">
+                    <a:blip r:embed="rId10">
                       <a:extLst>
                         <a:ext uri="{28A0092B-C50C-407E-A947-70E740481C1C}">
                           <a14:useLocalDpi xmlns:a14="http://schemas.microsoft.com/office/drawing/2010/main" val="0"/>
@@ -2259,34 +2224,7 @@
         </w:drawing>
       </w:r>
       <w:r>
-        <w:t xml:space="preserve">Para Ingresar al Sistema </w:t>
-      </w:r>
-      <w:r>
-        <w:t>Geo Parking</w:t>
-      </w:r>
-      <w:r>
-        <w:t xml:space="preserve"> se debe de abrir un navegador Web como </w:t>
-      </w:r>
-      <w:r>
-        <w:t>I</w:t>
-      </w:r>
-      <w:r>
-        <w:t>nternet Explorer</w:t>
-      </w:r>
-      <w:r>
-        <w:t xml:space="preserve"> o Google Chrome</w:t>
-      </w:r>
-      <w:r>
-        <w:t xml:space="preserve"> y e</w:t>
-      </w:r>
-      <w:r>
-        <w:t>scribir la siguiente dirección</w:t>
-      </w:r>
-      <w:r>
-        <w:t>:</w:t>
-      </w:r>
-      <w:r>
-        <w:t xml:space="preserve"> </w:t>
+        <w:t xml:space="preserve">Para Ingresar al Sistema Geo Parking se debe de abrir un navegador Web como Internet Explorer o Google Chrome y escribir la siguiente dirección: </w:t>
       </w:r>
       <w:r>
         <w:rPr>
@@ -2453,13 +2391,7 @@
         <w:rPr>
           <w:lang w:val="es-ES"/>
         </w:rPr>
-        <w:t xml:space="preserve">Finalmente, se presentará la </w:t>
-      </w:r>
-      <w:r>
-        <w:rPr>
-          <w:lang w:val="es-ES"/>
-        </w:rPr>
-        <w:t>página</w:t>
+        <w:t>Finalmente, se presentará la página</w:t>
       </w:r>
       <w:r>
         <w:rPr>
@@ -2533,14 +2465,30 @@
           <w:lang w:val="es-ES"/>
         </w:rPr>
       </w:pPr>
-      <w:bookmarkStart w:id="14" w:name="_Toc391164942"/>
-      <w:r>
-        <w:rPr>
-          <w:lang w:val="es-ES"/>
-        </w:rPr>
-        <w:t>Funcionalidades de Administrador</w:t>
-      </w:r>
-      <w:bookmarkEnd w:id="14"/>
+      <w:bookmarkStart w:id="18" w:name="_Toc391164942"/>
+      <w:r>
+        <w:rPr>
+          <w:lang w:val="es-ES"/>
+        </w:rPr>
+        <w:t xml:space="preserve">Funcionalidades de </w:t>
+      </w:r>
+      <w:commentRangeStart w:id="19"/>
+      <w:r>
+        <w:rPr>
+          <w:lang w:val="es-ES"/>
+        </w:rPr>
+        <w:t>Administrador</w:t>
+      </w:r>
+      <w:bookmarkEnd w:id="18"/>
+      <w:commentRangeEnd w:id="19"/>
+      <w:r>
+        <w:rPr>
+          <w:rStyle w:val="Refdecomentario"/>
+          <w:rFonts w:asciiTheme="minorHAnsi" w:eastAsiaTheme="minorHAnsi" w:hAnsiTheme="minorHAnsi" w:cstheme="minorBidi"/>
+          <w:b w:val="0"/>
+        </w:rPr>
+        <w:commentReference w:id="19"/>
+      </w:r>
     </w:p>
     <w:p>
       <w:pPr>
@@ -2576,6 +2524,8 @@
           <w:lang w:val="es-ES"/>
         </w:rPr>
       </w:pPr>
+      <w:bookmarkStart w:id="20" w:name="_GoBack"/>
+      <w:bookmarkEnd w:id="20"/>
     </w:p>
     <w:p>
       <w:pPr>
@@ -2585,14 +2535,14 @@
           <w:lang w:val="es-ES"/>
         </w:rPr>
       </w:pPr>
-      <w:bookmarkStart w:id="15" w:name="_Toc391164943"/>
+      <w:bookmarkStart w:id="21" w:name="_Toc391164943"/>
       <w:r>
         <w:rPr>
           <w:lang w:val="es-ES"/>
         </w:rPr>
         <w:t>Administrar Playas de Estacionamiento</w:t>
       </w:r>
-      <w:bookmarkEnd w:id="15"/>
+      <w:bookmarkEnd w:id="21"/>
     </w:p>
     <w:p>
       <w:pPr>
@@ -2627,16 +2577,7 @@
           <w:rStyle w:val="Ttulo4Car"/>
           <w:color w:val="auto"/>
         </w:rPr>
-        <w:t>Registrar P</w:t>
-      </w:r>
-      <w:bookmarkStart w:id="16" w:name="_GoBack"/>
-      <w:bookmarkEnd w:id="16"/>
-      <w:r>
-        <w:rPr>
-          <w:rStyle w:val="Ttulo4Car"/>
-          <w:color w:val="auto"/>
-        </w:rPr>
-        <w:t>laya de Estacionamiento</w:t>
+        <w:t>Registrar Playa de Estacionamiento</w:t>
       </w:r>
       <w:r>
         <w:rPr>
@@ -2771,6 +2712,7 @@
           <w:lang w:val="es-ES"/>
         </w:rPr>
       </w:pPr>
+      <w:commentRangeStart w:id="22"/>
       <w:r>
         <w:rPr>
           <w:b/>
@@ -2810,19 +2752,14 @@
         <w:rPr>
           <w:lang w:val="es-ES"/>
         </w:rPr>
-        <w:t xml:space="preserve"> Sino se puede encontrar la dirección, e</w:t>
-      </w:r>
-      <w:r>
-        <w:rPr>
-          <w:lang w:val="es-ES"/>
-        </w:rPr>
-        <w:t>scribir la dirección con el formato “&lt;calle&gt; &lt;numero&gt;, &lt;ciudad&gt;, &lt;provincia&gt;, &lt;país&gt;”</w:t>
-      </w:r>
-      <w:r>
-        <w:rPr>
-          <w:lang w:val="es-ES"/>
-        </w:rPr>
-        <w:t xml:space="preserve"> y seleccionar directamente en el mapa el punto en donde está ubicada la playa.</w:t>
+        <w:t xml:space="preserve"> Sino se puede encontrar la dirección, escribir la dirección con el formato “&lt;calle&gt; &lt;numero&gt;, &lt;ciudad&gt;, &lt;provincia&gt;, &lt;país&gt;” y seleccionar directamente en el mapa el punto en donde está ubicada la playa.</w:t>
+      </w:r>
+      <w:commentRangeEnd w:id="22"/>
+      <w:r>
+        <w:rPr>
+          <w:rStyle w:val="Refdecomentario"/>
+        </w:rPr>
+        <w:commentReference w:id="22"/>
       </w:r>
     </w:p>
     <w:p>
@@ -2972,7 +2909,27 @@
         <w:rPr>
           <w:lang w:val="es-ES"/>
         </w:rPr>
-        <w:t>Colocar el nombre de la playa a consultar en el campo de texto.</w:t>
+        <w:t xml:space="preserve">Colocar el nombre de la playa a consultar en el campo de </w:t>
+      </w:r>
+      <w:commentRangeStart w:id="23"/>
+      <w:r>
+        <w:rPr>
+          <w:lang w:val="es-ES"/>
+        </w:rPr>
+        <w:t>texto</w:t>
+      </w:r>
+      <w:commentRangeEnd w:id="23"/>
+      <w:r>
+        <w:rPr>
+          <w:rStyle w:val="Refdecomentario"/>
+        </w:rPr>
+        <w:commentReference w:id="23"/>
+      </w:r>
+      <w:r>
+        <w:rPr>
+          <w:lang w:val="es-ES"/>
+        </w:rPr>
+        <w:t>.</w:t>
       </w:r>
     </w:p>
     <w:p>
@@ -3008,6 +2965,7 @@
           <w:lang w:val="es-ES"/>
         </w:rPr>
       </w:pPr>
+      <w:commentRangeStart w:id="24"/>
       <w:r>
         <w:rPr>
           <w:lang w:val="es-ES"/>
@@ -3110,49 +3068,7 @@
         <w:rPr>
           <w:lang w:val="es-ES"/>
         </w:rPr>
-        <w:t xml:space="preserve"> </w:t>
-      </w:r>
-      <w:r>
-        <w:rPr>
-          <w:lang w:val="es-ES"/>
-        </w:rPr>
-        <w:t xml:space="preserve">en esta acción el administrador podrá </w:t>
-      </w:r>
-      <w:r>
-        <w:rPr>
-          <w:lang w:val="es-ES"/>
-        </w:rPr>
-        <w:t>editar la</w:t>
-      </w:r>
-      <w:r>
-        <w:rPr>
-          <w:lang w:val="es-ES"/>
-        </w:rPr>
-        <w:t xml:space="preserve"> información de una </w:t>
-      </w:r>
-      <w:r>
-        <w:rPr>
-          <w:lang w:val="es-ES"/>
-        </w:rPr>
-        <w:t>playa</w:t>
-      </w:r>
-      <w:r>
-        <w:rPr>
-          <w:lang w:val="es-ES"/>
-        </w:rPr>
-        <w:t xml:space="preserve"> de estacionamiento; y</w:t>
-      </w:r>
-      <w:r>
-        <w:rPr>
-          <w:lang w:val="es-ES"/>
-        </w:rPr>
-        <w:t xml:space="preserve"> </w:t>
-      </w:r>
-      <w:r>
-        <w:rPr>
-          <w:lang w:val="es-ES"/>
-        </w:rPr>
-        <w:t xml:space="preserve"> los pasos a seguir son:</w:t>
+        <w:t xml:space="preserve"> en esta acción el administrador podrá editar la información de una playa de estacionamiento; y  los pasos a seguir son:</w:t>
       </w:r>
     </w:p>
     <w:p>
@@ -3172,19 +3088,7 @@
         <w:rPr>
           <w:lang w:val="es-ES"/>
         </w:rPr>
-        <w:t xml:space="preserve">Colocar el nombre de la playa a </w:t>
-      </w:r>
-      <w:r>
-        <w:rPr>
-          <w:lang w:val="es-ES"/>
-        </w:rPr>
-        <w:t>editar</w:t>
-      </w:r>
-      <w:r>
-        <w:rPr>
-          <w:lang w:val="es-ES"/>
-        </w:rPr>
-        <w:t xml:space="preserve"> en el campo de texto.</w:t>
+        <w:t>Colocar el nombre de la playa a editar en el campo de texto.</w:t>
       </w:r>
     </w:p>
     <w:p>
@@ -3244,19 +3148,7 @@
         <w:rPr>
           <w:lang w:val="es-ES"/>
         </w:rPr>
-        <w:t>Presionar en la imagen</w:t>
-      </w:r>
-      <w:r>
-        <w:rPr>
-          <w:lang w:val="es-ES"/>
-        </w:rPr>
-        <w:t xml:space="preserve"> del</w:t>
-      </w:r>
-      <w:r>
-        <w:rPr>
-          <w:lang w:val="es-ES"/>
-        </w:rPr>
-        <w:t xml:space="preserve"> “</w:t>
+        <w:t>Presionar en la imagen del “</w:t>
       </w:r>
       <w:r>
         <w:rPr>
@@ -3280,19 +3172,7 @@
         <w:rPr>
           <w:lang w:val="es-ES"/>
         </w:rPr>
-        <w:t xml:space="preserve"> al lado de la play</w:t>
-      </w:r>
-      <w:r>
-        <w:rPr>
-          <w:lang w:val="es-ES"/>
-        </w:rPr>
-        <w:t>a de estacionamiento a editar</w:t>
-      </w:r>
-      <w:r>
-        <w:rPr>
-          <w:lang w:val="es-ES"/>
-        </w:rPr>
-        <w:t>.</w:t>
+        <w:t xml:space="preserve"> al lado de la playa de estacionamiento a editar.</w:t>
       </w:r>
     </w:p>
     <w:p>
@@ -3404,37 +3284,7 @@
         <w:rPr>
           <w:lang w:val="es-ES"/>
         </w:rPr>
-        <w:t xml:space="preserve"> </w:t>
-      </w:r>
-      <w:r>
-        <w:rPr>
-          <w:lang w:val="es-ES"/>
-        </w:rPr>
-        <w:t xml:space="preserve">en esta acción el administrador podrá </w:t>
-      </w:r>
-      <w:r>
-        <w:rPr>
-          <w:lang w:val="es-ES"/>
-        </w:rPr>
-        <w:t>eliminar</w:t>
-      </w:r>
-      <w:r>
-        <w:rPr>
-          <w:lang w:val="es-ES"/>
-        </w:rPr>
-        <w:t xml:space="preserve"> la información de una playa de estacionamiento</w:t>
-      </w:r>
-      <w:r>
-        <w:rPr>
-          <w:lang w:val="es-ES"/>
-        </w:rPr>
-        <w:t xml:space="preserve"> para que ya no sea visible por los usuarios del sistema</w:t>
-      </w:r>
-      <w:r>
-        <w:rPr>
-          <w:lang w:val="es-ES"/>
-        </w:rPr>
-        <w:t>; y  los pasos a seguir son:</w:t>
+        <w:t xml:space="preserve"> en esta acción el administrador podrá eliminar la información de una playa de estacionamiento para que ya no sea visible por los usuarios del sistema; y  los pasos a seguir son:</w:t>
       </w:r>
     </w:p>
     <w:p>
@@ -3515,43 +3365,7 @@
         <w:rPr>
           <w:lang w:val="es-ES"/>
         </w:rPr>
-        <w:t>Presionar en la imagen de</w:t>
-      </w:r>
-      <w:r>
-        <w:rPr>
-          <w:lang w:val="es-ES"/>
-        </w:rPr>
-        <w:t xml:space="preserve"> la “cruz</w:t>
-      </w:r>
-      <w:r>
-        <w:rPr>
-          <w:lang w:val="es-ES"/>
-        </w:rPr>
-        <w:t>” (E</w:t>
-      </w:r>
-      <w:r>
-        <w:rPr>
-          <w:lang w:val="es-ES"/>
-        </w:rPr>
-        <w:t>liminar</w:t>
-      </w:r>
-      <w:r>
-        <w:rPr>
-          <w:lang w:val="es-ES"/>
-        </w:rPr>
-        <w:t xml:space="preserve">) al lado de la playa de estacionamiento a </w:t>
-      </w:r>
-      <w:r>
-        <w:rPr>
-          <w:lang w:val="es-ES"/>
-        </w:rPr>
-        <w:t>eliminar</w:t>
-      </w:r>
-      <w:r>
-        <w:rPr>
-          <w:lang w:val="es-ES"/>
-        </w:rPr>
-        <w:t>.</w:t>
+        <w:t>Presionar en la imagen de la “cruz” (Eliminar) al lado de la playa de estacionamiento a eliminar.</w:t>
       </w:r>
     </w:p>
     <w:p>
@@ -3579,9 +3393,16 @@
         </w:rPr>
         <w:t>ón de eliminación, presionar “Aceptar”.</w:t>
       </w:r>
+      <w:commentRangeEnd w:id="24"/>
+      <w:r>
+        <w:rPr>
+          <w:rStyle w:val="Refdecomentario"/>
+        </w:rPr>
+        <w:commentReference w:id="24"/>
+      </w:r>
     </w:p>
     <w:sectPr>
-      <w:footerReference w:type="default" r:id="rId10"/>
+      <w:footerReference w:type="default" r:id="rId11"/>
       <w:pgSz w:w="11906" w:h="16838"/>
       <w:pgMar w:top="1417" w:right="1701" w:bottom="1417" w:left="1701" w:header="708" w:footer="708" w:gutter="0"/>
       <w:cols w:space="708"/>
@@ -3590,6 +3411,186 @@
     </w:sectPr>
   </w:body>
 </w:document>
+</file>
+
+<file path=word/comments.xml><?xml version="1.0" encoding="utf-8"?>
+<w:comments xmlns:wpc="http://schemas.microsoft.com/office/word/2010/wordprocessingCanvas" xmlns:mc="http://schemas.openxmlformats.org/markup-compatibility/2006" xmlns:o="urn:schemas-microsoft-com:office:office" xmlns:r="http://schemas.openxmlformats.org/officeDocument/2006/relationships" xmlns:m="http://schemas.openxmlformats.org/officeDocument/2006/math" xmlns:v="urn:schemas-microsoft-com:vml" xmlns:wp14="http://schemas.microsoft.com/office/word/2010/wordprocessingDrawing" xmlns:wp="http://schemas.openxmlformats.org/drawingml/2006/wordprocessingDrawing" xmlns:w10="urn:schemas-microsoft-com:office:word" xmlns:w="http://schemas.openxmlformats.org/wordprocessingml/2006/main" xmlns:w14="http://schemas.microsoft.com/office/word/2010/wordml" xmlns:wpg="http://schemas.microsoft.com/office/word/2010/wordprocessingGroup" xmlns:wpi="http://schemas.microsoft.com/office/word/2010/wordprocessingInk" xmlns:wne="http://schemas.microsoft.com/office/word/2006/wordml" xmlns:wps="http://schemas.microsoft.com/office/word/2010/wordprocessingShape" mc:Ignorable="w14 wp14">
+  <w:comment w:id="0" w:author="Ezequiel Bär Coch" w:date="2014-06-22T23:29:00Z" w:initials="EBC">
+    <w:p>
+      <w:pPr>
+        <w:pStyle w:val="Textocomentario"/>
+      </w:pPr>
+      <w:r>
+        <w:rPr>
+          <w:rStyle w:val="Refdecomentario"/>
+        </w:rPr>
+        <w:annotationRef/>
+      </w:r>
+      <w:r>
+        <w:t>Aclarar que manual de usuario es (WEB)</w:t>
+      </w:r>
+    </w:p>
+  </w:comment>
+  <w:comment w:id="11" w:author="Ezequiel Bär Coch" w:date="2014-06-22T23:20:00Z" w:initials="EBC">
+    <w:p>
+      <w:pPr>
+        <w:pStyle w:val="Textocomentario"/>
+      </w:pPr>
+      <w:r>
+        <w:rPr>
+          <w:rStyle w:val="Refdecomentario"/>
+        </w:rPr>
+        <w:annotationRef/>
+      </w:r>
+      <w:r>
+        <w:t>Hacer saltos de página</w:t>
+      </w:r>
+    </w:p>
+    <w:p>
+      <w:pPr>
+        <w:pStyle w:val="Textocomentario"/>
+      </w:pPr>
+    </w:p>
+  </w:comment>
+  <w:comment w:id="15" w:author="Ezequiel Bär Coch" w:date="2014-06-22T23:21:00Z" w:initials="EBC">
+    <w:p>
+      <w:pPr>
+        <w:pStyle w:val="Textocomentario"/>
+      </w:pPr>
+      <w:r>
+        <w:rPr>
+          <w:rStyle w:val="Refdecomentario"/>
+        </w:rPr>
+        <w:annotationRef/>
+      </w:r>
+      <w:r>
+        <w:t>Si es ejecutado en un navegador web, que impide que los usuarios posean Mac?</w:t>
+      </w:r>
+    </w:p>
+    <w:p>
+      <w:pPr>
+        <w:pStyle w:val="Textocomentario"/>
+      </w:pPr>
+    </w:p>
+    <w:p>
+      <w:pPr>
+        <w:pStyle w:val="Textocomentario"/>
+      </w:pPr>
+      <w:r>
+        <w:t>Si pondría que versiones de navegadores necesita mínimamente para un buen desenvolvimiento</w:t>
+      </w:r>
+    </w:p>
+  </w:comment>
+  <w:comment w:id="17" w:author="Ezequiel Bär Coch" w:date="2014-06-22T23:23:00Z" w:initials="EBC">
+    <w:p>
+      <w:pPr>
+        <w:pStyle w:val="Textocomentario"/>
+      </w:pPr>
+      <w:r>
+        <w:rPr>
+          <w:rStyle w:val="Refdecomentario"/>
+        </w:rPr>
+        <w:annotationRef/>
+      </w:r>
+      <w:r>
+        <w:t xml:space="preserve">Me parece que esto no estaría bien. Es decir, nosotros no vamos a vender la parte de administración o </w:t>
+      </w:r>
+      <w:proofErr w:type="spellStart"/>
+      <w:r>
+        <w:t>si</w:t>
+      </w:r>
+      <w:proofErr w:type="spellEnd"/>
+      <w:r>
+        <w:t>? Nosotros mismos como “empresa“ tenemos ese poder. El resto de los mortales solo puede consultar o iniciar una sesión.</w:t>
+      </w:r>
+    </w:p>
+  </w:comment>
+  <w:comment w:id="19" w:author="Ezequiel Bär Coch" w:date="2014-06-22T23:31:00Z" w:initials="EBC">
+    <w:p>
+      <w:pPr>
+        <w:pStyle w:val="Textocomentario"/>
+      </w:pPr>
+      <w:r>
+        <w:rPr>
+          <w:rStyle w:val="Refdecomentario"/>
+        </w:rPr>
+        <w:annotationRef/>
+      </w:r>
+      <w:r>
+        <w:t xml:space="preserve">Repito, me parece que esto no es para el usuario. El otro sería manual técnico propio nuestro o algo </w:t>
+      </w:r>
+      <w:proofErr w:type="spellStart"/>
+      <w:r>
+        <w:t>asi</w:t>
+      </w:r>
+      <w:proofErr w:type="spellEnd"/>
+      <w:r>
+        <w:t>, deberíamos definir esto. Igualmente falta toda la parte de la funcionalidad que puede realizar el usuario que visite la página (Cuando quememos la otra US)</w:t>
+      </w:r>
+    </w:p>
+  </w:comment>
+  <w:comment w:id="22" w:author="Ezequiel Bär Coch" w:date="2014-06-22T23:26:00Z" w:initials="EBC">
+    <w:p>
+      <w:pPr>
+        <w:pStyle w:val="Textocomentario"/>
+      </w:pPr>
+      <w:r>
+        <w:rPr>
+          <w:rStyle w:val="Refdecomentario"/>
+        </w:rPr>
+        <w:annotationRef/>
+      </w:r>
+      <w:r>
+        <w:t xml:space="preserve">Se debe aclarar que la búsqueda será más precisa e inmediata si aclara todos esos parámetros, pero sino (es decir, no pone </w:t>
+      </w:r>
+      <w:proofErr w:type="spellStart"/>
+      <w:r>
+        <w:t>calle,nro,ciudad,provincia,país</w:t>
+      </w:r>
+      <w:proofErr w:type="spellEnd"/>
+      <w:r>
+        <w:t>) la búsqueda se efectúa normalmente.</w:t>
+      </w:r>
+    </w:p>
+  </w:comment>
+  <w:comment w:id="23" w:author="Ezequiel Bär Coch" w:date="2014-06-22T23:27:00Z" w:initials="EBC">
+    <w:p>
+      <w:pPr>
+        <w:pStyle w:val="Textocomentario"/>
+      </w:pPr>
+      <w:r>
+        <w:rPr>
+          <w:rStyle w:val="Refdecomentario"/>
+        </w:rPr>
+        <w:annotationRef/>
+      </w:r>
+      <w:r>
+        <w:t>Aclarar que campo de texto. Otra forma más conveniente sería poner capturas de pantalla.</w:t>
+      </w:r>
+    </w:p>
+  </w:comment>
+  <w:comment w:id="24" w:author="Ezequiel Bär Coch" w:date="2014-06-22T23:28:00Z" w:initials="EBC">
+    <w:p>
+      <w:pPr>
+        <w:pStyle w:val="Textocomentario"/>
+      </w:pPr>
+      <w:r>
+        <w:rPr>
+          <w:rStyle w:val="Refdecomentario"/>
+        </w:rPr>
+        <w:annotationRef/>
+      </w:r>
+      <w:proofErr w:type="spellStart"/>
+      <w:r>
+        <w:t>Idem</w:t>
+      </w:r>
+      <w:proofErr w:type="spellEnd"/>
+      <w:r>
+        <w:t xml:space="preserve"> añadir capturas de pantalla.</w:t>
+      </w:r>
+    </w:p>
+  </w:comment>
+</w:comments>
 </file>
 
 <file path=word/endnotes.xml><?xml version="1.0" encoding="utf-8"?>
@@ -3654,7 +3655,7 @@
           <w:rPr>
             <w:noProof/>
           </w:rPr>
-          <w:t>2</w:t>
+          <w:t>5</w:t>
         </w:r>
         <w:r>
           <w:rPr>
@@ -4622,19 +4623,12 @@
     <w:tblPr>
       <w:tblStyleRowBandSize w:val="1"/>
       <w:tblStyleColBandSize w:val="1"/>
-      <w:tblInd w:w="0" w:type="dxa"/>
       <w:tblBorders>
         <w:top w:val="single" w:sz="8" w:space="0" w:color="4472C4" w:themeColor="accent5"/>
         <w:left w:val="single" w:sz="8" w:space="0" w:color="4472C4" w:themeColor="accent5"/>
         <w:bottom w:val="single" w:sz="8" w:space="0" w:color="4472C4" w:themeColor="accent5"/>
         <w:right w:val="single" w:sz="8" w:space="0" w:color="4472C4" w:themeColor="accent5"/>
       </w:tblBorders>
-      <w:tblCellMar>
-        <w:top w:w="0" w:type="dxa"/>
-        <w:left w:w="108" w:type="dxa"/>
-        <w:bottom w:w="0" w:type="dxa"/>
-        <w:right w:w="108" w:type="dxa"/>
-      </w:tblCellMar>
     </w:tblPr>
     <w:tblStylePr w:type="firstRow">
       <w:pPr>
@@ -4862,6 +4856,73 @@
       <w:i/>
       <w:iCs/>
       <w:color w:val="5B9BD5" w:themeColor="accent1"/>
+      <w:lang w:val="es-MX"/>
+    </w:rPr>
+  </w:style>
+  <w:style w:type="character" w:styleId="Refdecomentario">
+    <w:name w:val="annotation reference"/>
+    <w:basedOn w:val="Fuentedeprrafopredeter"/>
+    <w:uiPriority w:val="99"/>
+    <w:semiHidden/>
+    <w:unhideWhenUsed/>
+    <w:rsid w:val="007859E3"/>
+    <w:rPr>
+      <w:sz w:val="16"/>
+      <w:szCs w:val="16"/>
+    </w:rPr>
+  </w:style>
+  <w:style w:type="paragraph" w:styleId="Textocomentario">
+    <w:name w:val="annotation text"/>
+    <w:basedOn w:val="Normal"/>
+    <w:link w:val="TextocomentarioCar"/>
+    <w:uiPriority w:val="99"/>
+    <w:semiHidden/>
+    <w:unhideWhenUsed/>
+    <w:rsid w:val="007859E3"/>
+    <w:rPr>
+      <w:sz w:val="20"/>
+      <w:szCs w:val="20"/>
+    </w:rPr>
+  </w:style>
+  <w:style w:type="character" w:customStyle="1" w:styleId="TextocomentarioCar">
+    <w:name w:val="Texto comentario Car"/>
+    <w:basedOn w:val="Fuentedeprrafopredeter"/>
+    <w:link w:val="Textocomentario"/>
+    <w:uiPriority w:val="99"/>
+    <w:semiHidden/>
+    <w:rsid w:val="007859E3"/>
+    <w:rPr>
+      <w:sz w:val="20"/>
+      <w:szCs w:val="20"/>
+      <w:lang w:val="es-MX"/>
+    </w:rPr>
+  </w:style>
+  <w:style w:type="paragraph" w:styleId="Asuntodelcomentario">
+    <w:name w:val="annotation subject"/>
+    <w:basedOn w:val="Textocomentario"/>
+    <w:next w:val="Textocomentario"/>
+    <w:link w:val="AsuntodelcomentarioCar"/>
+    <w:uiPriority w:val="99"/>
+    <w:semiHidden/>
+    <w:unhideWhenUsed/>
+    <w:rsid w:val="007859E3"/>
+    <w:rPr>
+      <w:b/>
+      <w:bCs/>
+    </w:rPr>
+  </w:style>
+  <w:style w:type="character" w:customStyle="1" w:styleId="AsuntodelcomentarioCar">
+    <w:name w:val="Asunto del comentario Car"/>
+    <w:basedOn w:val="TextocomentarioCar"/>
+    <w:link w:val="Asuntodelcomentario"/>
+    <w:uiPriority w:val="99"/>
+    <w:semiHidden/>
+    <w:rsid w:val="007859E3"/>
+    <w:rPr>
+      <w:b/>
+      <w:bCs/>
+      <w:sz w:val="20"/>
+      <w:szCs w:val="20"/>
       <w:lang w:val="es-MX"/>
     </w:rPr>
   </w:style>
@@ -5264,19 +5325,12 @@
     <w:tblPr>
       <w:tblStyleRowBandSize w:val="1"/>
       <w:tblStyleColBandSize w:val="1"/>
-      <w:tblInd w:w="0" w:type="dxa"/>
       <w:tblBorders>
         <w:top w:val="single" w:sz="8" w:space="0" w:color="4472C4" w:themeColor="accent5"/>
         <w:left w:val="single" w:sz="8" w:space="0" w:color="4472C4" w:themeColor="accent5"/>
         <w:bottom w:val="single" w:sz="8" w:space="0" w:color="4472C4" w:themeColor="accent5"/>
         <w:right w:val="single" w:sz="8" w:space="0" w:color="4472C4" w:themeColor="accent5"/>
       </w:tblBorders>
-      <w:tblCellMar>
-        <w:top w:w="0" w:type="dxa"/>
-        <w:left w:w="108" w:type="dxa"/>
-        <w:bottom w:w="0" w:type="dxa"/>
-        <w:right w:w="108" w:type="dxa"/>
-      </w:tblCellMar>
     </w:tblPr>
     <w:tblStylePr w:type="firstRow">
       <w:pPr>
@@ -5504,6 +5558,73 @@
       <w:i/>
       <w:iCs/>
       <w:color w:val="5B9BD5" w:themeColor="accent1"/>
+      <w:lang w:val="es-MX"/>
+    </w:rPr>
+  </w:style>
+  <w:style w:type="character" w:styleId="Refdecomentario">
+    <w:name w:val="annotation reference"/>
+    <w:basedOn w:val="Fuentedeprrafopredeter"/>
+    <w:uiPriority w:val="99"/>
+    <w:semiHidden/>
+    <w:unhideWhenUsed/>
+    <w:rsid w:val="007859E3"/>
+    <w:rPr>
+      <w:sz w:val="16"/>
+      <w:szCs w:val="16"/>
+    </w:rPr>
+  </w:style>
+  <w:style w:type="paragraph" w:styleId="Textocomentario">
+    <w:name w:val="annotation text"/>
+    <w:basedOn w:val="Normal"/>
+    <w:link w:val="TextocomentarioCar"/>
+    <w:uiPriority w:val="99"/>
+    <w:semiHidden/>
+    <w:unhideWhenUsed/>
+    <w:rsid w:val="007859E3"/>
+    <w:rPr>
+      <w:sz w:val="20"/>
+      <w:szCs w:val="20"/>
+    </w:rPr>
+  </w:style>
+  <w:style w:type="character" w:customStyle="1" w:styleId="TextocomentarioCar">
+    <w:name w:val="Texto comentario Car"/>
+    <w:basedOn w:val="Fuentedeprrafopredeter"/>
+    <w:link w:val="Textocomentario"/>
+    <w:uiPriority w:val="99"/>
+    <w:semiHidden/>
+    <w:rsid w:val="007859E3"/>
+    <w:rPr>
+      <w:sz w:val="20"/>
+      <w:szCs w:val="20"/>
+      <w:lang w:val="es-MX"/>
+    </w:rPr>
+  </w:style>
+  <w:style w:type="paragraph" w:styleId="Asuntodelcomentario">
+    <w:name w:val="annotation subject"/>
+    <w:basedOn w:val="Textocomentario"/>
+    <w:next w:val="Textocomentario"/>
+    <w:link w:val="AsuntodelcomentarioCar"/>
+    <w:uiPriority w:val="99"/>
+    <w:semiHidden/>
+    <w:unhideWhenUsed/>
+    <w:rsid w:val="007859E3"/>
+    <w:rPr>
+      <w:b/>
+      <w:bCs/>
+    </w:rPr>
+  </w:style>
+  <w:style w:type="character" w:customStyle="1" w:styleId="AsuntodelcomentarioCar">
+    <w:name w:val="Asunto del comentario Car"/>
+    <w:basedOn w:val="TextocomentarioCar"/>
+    <w:link w:val="Asuntodelcomentario"/>
+    <w:uiPriority w:val="99"/>
+    <w:semiHidden/>
+    <w:rsid w:val="007859E3"/>
+    <w:rPr>
+      <w:b/>
+      <w:bCs/>
+      <w:sz w:val="20"/>
+      <w:szCs w:val="20"/>
       <w:lang w:val="es-MX"/>
     </w:rPr>
   </w:style>
@@ -5665,6 +5786,8 @@
   <w:rsids>
     <w:rsidRoot w:val="00684097"/>
     <w:rsid w:val="00684097"/>
+    <w:rsid w:val="00687BA3"/>
+    <w:rsid w:val="00ED517E"/>
   </w:rsids>
   <m:mathPr>
     <m:mathFont m:val="Cambria Math"/>
@@ -5682,7 +5805,7 @@
   <w:themeFontLang w:val="es-AR"/>
   <w:clrSchemeMapping w:bg1="light1" w:t1="dark1" w:bg2="light2" w:t2="dark2" w:accent1="accent1" w:accent2="accent2" w:accent3="accent3" w:accent4="accent4" w:accent5="accent5" w:accent6="accent6" w:hyperlink="hyperlink" w:followedHyperlink="followedHyperlink"/>
   <w:decimalSymbol w:val=","/>
-  <w:listSeparator w:val=";"/>
+  <w:listSeparator w:val=","/>
 </w:settings>
 </file>
 
@@ -6340,7 +6463,7 @@
   <a:extraClrSchemeLst/>
   <a:extLst>
     <a:ext uri="{05A4C25C-085E-4340-85A3-A5531E510DB2}">
-      <thm15:themeFamily xmlns:thm15="http://schemas.microsoft.com/office/thememl/2012/main" xmlns="" name="Office Theme" id="{62F939B6-93AF-4DB8-9C6B-D6C7DFDC589F}" vid="{4A3C46E8-61CC-4603-A589-7422A47A8E4A}"/>
+      <thm15:themeFamily xmlns="" xmlns:thm15="http://schemas.microsoft.com/office/thememl/2012/main" name="Office Theme" id="{62F939B6-93AF-4DB8-9C6B-D6C7DFDC589F}" vid="{4A3C46E8-61CC-4603-A589-7422A47A8E4A}"/>
     </a:ext>
   </a:extLst>
 </a:theme>

</xml_diff>